<commit_message>
Various functions for All Pages
</commit_message>
<xml_diff>
--- a/WageFlow.Frontend/WageFlow.Frontend/src/Files/Payments.docx
+++ b/WageFlow.Frontend/WageFlow.Frontend/src/Files/Payments.docx
@@ -12,7 +12,6 @@
       </w:pPr>
       <w:bookmarkStart w:id="0" w:name="_GoBack"/>
       <w:bookmarkEnd w:id="0"/>
-      <w:proofErr w:type="spellStart"/>
       <w:r>
         <w:rPr>
           <w:b/>
@@ -21,7 +20,6 @@
         </w:rPr>
         <w:t>Payments</w:t>
       </w:r>
-      <w:proofErr w:type="spellEnd"/>
     </w:p>
     <w:tbl>
       <w:tblPr>
@@ -221,7 +219,7 @@
           </w:tcPr>
           <w:p>
             <w:r>
-              <w:t>Премирование</w:t>
+              <w:t>Илья</w:t>
             </w:r>
           </w:p>
         </w:tc>
@@ -313,7 +311,7 @@
           </w:tcPr>
           <w:p>
             <w:r>
-              <w:t>Премирование</w:t>
+              <w:t>Илья</w:t>
             </w:r>
           </w:p>
         </w:tc>
@@ -404,57 +402,45 @@
             <w:vAlign w:val="center"/>
           </w:tcPr>
           <w:p>
-            <w:proofErr w:type="spellStart"/>
+            <w:r>
+              <w:t>Илья</w:t>
+            </w:r>
+          </w:p>
+        </w:tc>
+        <w:tc>
+          <w:tcPr>
+            <w:tcW w:w="1336" w:type="dxa"/>
+            <w:shd w:val="clear" w:color="auto" w:fill="auto"/>
+            <w:vAlign w:val="center"/>
+          </w:tcPr>
+          <w:p>
+            <w:r>
+              <w:t>Владимирович</w:t>
+            </w:r>
+          </w:p>
+        </w:tc>
+        <w:tc>
+          <w:tcPr>
+            <w:tcW w:w="1336" w:type="dxa"/>
+            <w:shd w:val="clear" w:color="auto" w:fill="auto"/>
+            <w:vAlign w:val="center"/>
+          </w:tcPr>
+          <w:p>
+            <w:r>
+              <w:t>Игнорирование код-ревью и замечаний команды</w:t>
+            </w:r>
+          </w:p>
+        </w:tc>
+        <w:tc>
+          <w:tcPr>
+            <w:tcW w:w="1337" w:type="dxa"/>
+            <w:shd w:val="clear" w:color="auto" w:fill="auto"/>
+            <w:vAlign w:val="center"/>
+          </w:tcPr>
+          <w:p>
             <w:r>
               <w:t>Депремирование</w:t>
             </w:r>
-            <w:proofErr w:type="spellEnd"/>
-          </w:p>
-        </w:tc>
-        <w:tc>
-          <w:tcPr>
-            <w:tcW w:w="1336" w:type="dxa"/>
-            <w:shd w:val="clear" w:color="auto" w:fill="auto"/>
-            <w:vAlign w:val="center"/>
-          </w:tcPr>
-          <w:p>
-            <w:r>
-              <w:t>Владимирович</w:t>
-            </w:r>
-          </w:p>
-        </w:tc>
-        <w:tc>
-          <w:tcPr>
-            <w:tcW w:w="1336" w:type="dxa"/>
-            <w:shd w:val="clear" w:color="auto" w:fill="auto"/>
-            <w:vAlign w:val="center"/>
-          </w:tcPr>
-          <w:p>
-            <w:r>
-              <w:t>Игнорирование код-</w:t>
-            </w:r>
-            <w:proofErr w:type="spellStart"/>
-            <w:r>
-              <w:t>ревью</w:t>
-            </w:r>
-            <w:proofErr w:type="spellEnd"/>
-            <w:r>
-              <w:t xml:space="preserve"> и замечаний команды</w:t>
-            </w:r>
-          </w:p>
-        </w:tc>
-        <w:tc>
-          <w:tcPr>
-            <w:tcW w:w="1337" w:type="dxa"/>
-            <w:shd w:val="clear" w:color="auto" w:fill="auto"/>
-            <w:vAlign w:val="center"/>
-          </w:tcPr>
-          <w:p>
-            <w:proofErr w:type="spellStart"/>
-            <w:r>
-              <w:t>Депремирование</w:t>
-            </w:r>
-            <w:proofErr w:type="spellEnd"/>
           </w:p>
         </w:tc>
         <w:tc>
@@ -509,7 +495,7 @@
           </w:tcPr>
           <w:p>
             <w:r>
-              <w:t>Премирование</w:t>
+              <w:t>Илья</w:t>
             </w:r>
           </w:p>
         </w:tc>

</xml_diff>